<commit_message>
vision document is updated
</commit_message>
<xml_diff>
--- a/Vision Document for AeroTrans.docx
+++ b/Vision Document for AeroTrans.docx
@@ -187,103 +187,224 @@
           <w:sz w:val="28"/>
           <w:szCs w:val="28"/>
         </w:rPr>
-        <w:t xml:space="preserve">Aero Travels is an airline reservation company. It has </w:t>
-      </w:r>
-      <w:proofErr w:type="gramStart"/>
-      <w:r>
-        <w:rPr>
-          <w:rFonts w:ascii="Microsoft JhengHei" w:eastAsia="Microsoft JhengHei" w:hAnsi="Microsoft JhengHei" w:cs="Microsoft JhengHei"/>
-          <w:sz w:val="28"/>
-          <w:szCs w:val="28"/>
-        </w:rPr>
-        <w:t>a number of</w:t>
-      </w:r>
-      <w:proofErr w:type="gramEnd"/>
-      <w:r>
-        <w:rPr>
-          <w:rFonts w:ascii="Microsoft JhengHei" w:eastAsia="Microsoft JhengHei" w:hAnsi="Microsoft JhengHei" w:cs="Microsoft JhengHei"/>
-          <w:sz w:val="28"/>
-          <w:szCs w:val="28"/>
-        </w:rPr>
-        <w:t xml:space="preserve"> branches spread across the world. A person who wants to reserve a flight ticket </w:t>
-      </w:r>
-      <w:proofErr w:type="gramStart"/>
-      <w:r>
-        <w:rPr>
-          <w:rFonts w:ascii="Microsoft JhengHei" w:eastAsia="Microsoft JhengHei" w:hAnsi="Microsoft JhengHei" w:cs="Microsoft JhengHei"/>
-          <w:sz w:val="28"/>
-          <w:szCs w:val="28"/>
-        </w:rPr>
-        <w:t>has to</w:t>
-      </w:r>
-      <w:proofErr w:type="gramEnd"/>
-      <w:r>
-        <w:rPr>
-          <w:rFonts w:ascii="Microsoft JhengHei" w:eastAsia="Microsoft JhengHei" w:hAnsi="Microsoft JhengHei" w:cs="Microsoft JhengHei"/>
-          <w:sz w:val="28"/>
-          <w:szCs w:val="28"/>
-        </w:rPr>
-        <w:t xml:space="preserve"> contact any of the nearest Aero Travels branch. The Aero Travels uses spread sheet to manage the flight booking. But as the customers keeps growing and managing flights using spreadsheet is very hard and time consuming, it would be better to use a automate system.</w:t>
-      </w:r>
-    </w:p>
-    <w:p>
-      <w:pPr>
-        <w:rPr>
-          <w:rFonts w:ascii="Microsoft JhengHei" w:eastAsia="Microsoft JhengHei" w:hAnsi="Microsoft JhengHei" w:cs="Microsoft JhengHei"/>
-          <w:sz w:val="28"/>
-          <w:szCs w:val="28"/>
-        </w:rPr>
-      </w:pPr>
-      <w:r>
-        <w:rPr>
-          <w:rFonts w:ascii="Microsoft JhengHei" w:eastAsia="Microsoft JhengHei" w:hAnsi="Microsoft JhengHei" w:cs="Microsoft JhengHei"/>
-          <w:sz w:val="28"/>
-          <w:szCs w:val="28"/>
-        </w:rPr>
-        <w:t xml:space="preserve">The Flight Reservation System (FRS) provides an interface to </w:t>
-      </w:r>
-      <w:r>
-        <w:rPr>
-          <w:rFonts w:ascii="Microsoft JhengHei" w:eastAsia="Microsoft JhengHei" w:hAnsi="Microsoft JhengHei" w:cs="Microsoft JhengHei"/>
-          <w:b/>
-          <w:sz w:val="28"/>
-          <w:szCs w:val="28"/>
-        </w:rPr>
-        <w:t>schedule flights</w:t>
-      </w:r>
-      <w:r>
-        <w:rPr>
-          <w:rFonts w:ascii="Microsoft JhengHei" w:eastAsia="Microsoft JhengHei" w:hAnsi="Microsoft JhengHei" w:cs="Microsoft JhengHei"/>
-          <w:sz w:val="28"/>
-          <w:szCs w:val="28"/>
-        </w:rPr>
-        <w:t xml:space="preserve"> and </w:t>
-      </w:r>
-      <w:r>
-        <w:rPr>
-          <w:rFonts w:ascii="Microsoft JhengHei" w:eastAsia="Microsoft JhengHei" w:hAnsi="Microsoft JhengHei" w:cs="Microsoft JhengHei"/>
-          <w:b/>
-          <w:sz w:val="28"/>
-          <w:szCs w:val="28"/>
-        </w:rPr>
-        <w:t>reservations</w:t>
-      </w:r>
-      <w:r>
-        <w:rPr>
-          <w:rFonts w:ascii="Microsoft JhengHei" w:eastAsia="Microsoft JhengHei" w:hAnsi="Microsoft JhengHei" w:cs="Microsoft JhengHei"/>
-          <w:sz w:val="28"/>
-          <w:szCs w:val="28"/>
-        </w:rPr>
-        <w:t xml:space="preserve">. It is responsible to keep track of </w:t>
-      </w:r>
-      <w:r>
-        <w:rPr>
-          <w:rFonts w:ascii="Microsoft JhengHei" w:eastAsia="Microsoft JhengHei" w:hAnsi="Microsoft JhengHei" w:cs="Microsoft JhengHei"/>
-          <w:b/>
-          <w:sz w:val="28"/>
-          <w:szCs w:val="28"/>
-        </w:rPr>
-        <w:t>customers,</w:t>
+        <w:t>Aero Travels is an airline reservation company. It has number</w:t>
+      </w:r>
+      <w:r>
+        <w:rPr>
+          <w:rFonts w:ascii="Microsoft JhengHei" w:eastAsia="Microsoft JhengHei" w:hAnsi="Microsoft JhengHei" w:cs="Microsoft JhengHei"/>
+          <w:sz w:val="28"/>
+          <w:szCs w:val="28"/>
+        </w:rPr>
+        <w:t>s</w:t>
+      </w:r>
+      <w:r>
+        <w:rPr>
+          <w:rFonts w:ascii="Microsoft JhengHei" w:eastAsia="Microsoft JhengHei" w:hAnsi="Microsoft JhengHei" w:cs="Microsoft JhengHei"/>
+          <w:sz w:val="28"/>
+          <w:szCs w:val="28"/>
+        </w:rPr>
+        <w:t xml:space="preserve"> of branches spread across the world. A person who wants to reserve a flight ticket </w:t>
+      </w:r>
+      <w:r>
+        <w:rPr>
+          <w:rFonts w:ascii="Microsoft JhengHei" w:eastAsia="Microsoft JhengHei" w:hAnsi="Microsoft JhengHei" w:cs="Microsoft JhengHei"/>
+          <w:sz w:val="28"/>
+          <w:szCs w:val="28"/>
+        </w:rPr>
+        <w:t>must</w:t>
+      </w:r>
+      <w:r>
+        <w:rPr>
+          <w:rFonts w:ascii="Microsoft JhengHei" w:eastAsia="Microsoft JhengHei" w:hAnsi="Microsoft JhengHei" w:cs="Microsoft JhengHei"/>
+          <w:sz w:val="28"/>
+          <w:szCs w:val="28"/>
+        </w:rPr>
+        <w:t xml:space="preserve"> contact any of the nearest Aero Travels branch. The Aero Travels manage</w:t>
+      </w:r>
+      <w:r>
+        <w:rPr>
+          <w:rFonts w:ascii="Microsoft JhengHei" w:eastAsia="Microsoft JhengHei" w:hAnsi="Microsoft JhengHei" w:cs="Microsoft JhengHei"/>
+          <w:sz w:val="28"/>
+          <w:szCs w:val="28"/>
+        </w:rPr>
+        <w:t>s</w:t>
+      </w:r>
+      <w:r>
+        <w:rPr>
+          <w:rFonts w:ascii="Microsoft JhengHei" w:eastAsia="Microsoft JhengHei" w:hAnsi="Microsoft JhengHei" w:cs="Microsoft JhengHei"/>
+          <w:sz w:val="28"/>
+          <w:szCs w:val="28"/>
+        </w:rPr>
+        <w:t xml:space="preserve"> the flight booking</w:t>
+      </w:r>
+      <w:r>
+        <w:rPr>
+          <w:rFonts w:ascii="Microsoft JhengHei" w:eastAsia="Microsoft JhengHei" w:hAnsi="Microsoft JhengHei" w:cs="Microsoft JhengHei"/>
+          <w:sz w:val="28"/>
+          <w:szCs w:val="28"/>
+        </w:rPr>
+        <w:t xml:space="preserve"> manually, b</w:t>
+      </w:r>
+      <w:r>
+        <w:rPr>
+          <w:rFonts w:ascii="Microsoft JhengHei" w:eastAsia="Microsoft JhengHei" w:hAnsi="Microsoft JhengHei" w:cs="Microsoft JhengHei"/>
+          <w:sz w:val="28"/>
+          <w:szCs w:val="28"/>
+        </w:rPr>
+        <w:t xml:space="preserve">ut as the customers keeps growing and managing flights </w:t>
+      </w:r>
+      <w:r>
+        <w:rPr>
+          <w:rFonts w:ascii="Microsoft JhengHei" w:eastAsia="Microsoft JhengHei" w:hAnsi="Microsoft JhengHei" w:cs="Microsoft JhengHei"/>
+          <w:sz w:val="28"/>
+          <w:szCs w:val="28"/>
+        </w:rPr>
+        <w:t>manually</w:t>
+      </w:r>
+      <w:r>
+        <w:rPr>
+          <w:rFonts w:ascii="Microsoft JhengHei" w:eastAsia="Microsoft JhengHei" w:hAnsi="Microsoft JhengHei" w:cs="Microsoft JhengHei"/>
+          <w:sz w:val="28"/>
+          <w:szCs w:val="28"/>
+        </w:rPr>
+        <w:t xml:space="preserve"> is very hard and time consuming</w:t>
+      </w:r>
+      <w:r>
+        <w:rPr>
+          <w:rFonts w:ascii="Microsoft JhengHei" w:eastAsia="Microsoft JhengHei" w:hAnsi="Microsoft JhengHei" w:cs="Microsoft JhengHei"/>
+          <w:sz w:val="28"/>
+          <w:szCs w:val="28"/>
+        </w:rPr>
+        <w:t xml:space="preserve">. So, it </w:t>
+      </w:r>
+      <w:r>
+        <w:rPr>
+          <w:rFonts w:ascii="Microsoft JhengHei" w:eastAsia="Microsoft JhengHei" w:hAnsi="Microsoft JhengHei" w:cs="Microsoft JhengHei"/>
+          <w:sz w:val="28"/>
+          <w:szCs w:val="28"/>
+        </w:rPr>
+        <w:t>would be better to use a</w:t>
+      </w:r>
+      <w:r>
+        <w:rPr>
+          <w:rFonts w:ascii="Microsoft JhengHei" w:eastAsia="Microsoft JhengHei" w:hAnsi="Microsoft JhengHei" w:cs="Microsoft JhengHei"/>
+          <w:sz w:val="28"/>
+          <w:szCs w:val="28"/>
+        </w:rPr>
+        <w:t>n</w:t>
+      </w:r>
+      <w:r>
+        <w:rPr>
+          <w:rFonts w:ascii="Microsoft JhengHei" w:eastAsia="Microsoft JhengHei" w:hAnsi="Microsoft JhengHei" w:cs="Microsoft JhengHei"/>
+          <w:sz w:val="28"/>
+          <w:szCs w:val="28"/>
+        </w:rPr>
+        <w:t xml:space="preserve"> automate</w:t>
+      </w:r>
+      <w:r>
+        <w:rPr>
+          <w:rFonts w:ascii="Microsoft JhengHei" w:eastAsia="Microsoft JhengHei" w:hAnsi="Microsoft JhengHei" w:cs="Microsoft JhengHei"/>
+          <w:sz w:val="28"/>
+          <w:szCs w:val="28"/>
+        </w:rPr>
+        <w:t>d</w:t>
+      </w:r>
+      <w:r>
+        <w:rPr>
+          <w:rFonts w:ascii="Microsoft JhengHei" w:eastAsia="Microsoft JhengHei" w:hAnsi="Microsoft JhengHei" w:cs="Microsoft JhengHei"/>
+          <w:sz w:val="28"/>
+          <w:szCs w:val="28"/>
+        </w:rPr>
+        <w:t xml:space="preserve"> system.</w:t>
+      </w:r>
+    </w:p>
+    <w:p>
+      <w:pPr>
+        <w:rPr>
+          <w:rFonts w:ascii="Microsoft JhengHei" w:eastAsia="Microsoft JhengHei" w:hAnsi="Microsoft JhengHei" w:cs="Microsoft JhengHei"/>
+          <w:sz w:val="28"/>
+          <w:szCs w:val="28"/>
+        </w:rPr>
+      </w:pPr>
+      <w:r>
+        <w:rPr>
+          <w:rFonts w:ascii="Microsoft JhengHei" w:eastAsia="Microsoft JhengHei" w:hAnsi="Microsoft JhengHei" w:cs="Microsoft JhengHei"/>
+          <w:sz w:val="28"/>
+          <w:szCs w:val="28"/>
+        </w:rPr>
+        <w:t xml:space="preserve">The Flight </w:t>
+      </w:r>
+      <w:r>
+        <w:rPr>
+          <w:rFonts w:ascii="Microsoft JhengHei" w:eastAsia="Microsoft JhengHei" w:hAnsi="Microsoft JhengHei" w:cs="Microsoft JhengHei"/>
+          <w:sz w:val="28"/>
+          <w:szCs w:val="28"/>
+        </w:rPr>
+        <w:t xml:space="preserve">Ticket Booking </w:t>
+      </w:r>
+      <w:r>
+        <w:rPr>
+          <w:rFonts w:ascii="Microsoft JhengHei" w:eastAsia="Microsoft JhengHei" w:hAnsi="Microsoft JhengHei" w:cs="Microsoft JhengHei"/>
+          <w:sz w:val="28"/>
+          <w:szCs w:val="28"/>
+        </w:rPr>
+        <w:t>(</w:t>
+      </w:r>
+      <w:r>
+        <w:rPr>
+          <w:rFonts w:ascii="Microsoft JhengHei" w:eastAsia="Microsoft JhengHei" w:hAnsi="Microsoft JhengHei" w:cs="Microsoft JhengHei"/>
+          <w:sz w:val="28"/>
+          <w:szCs w:val="28"/>
+        </w:rPr>
+        <w:t>FTB</w:t>
+      </w:r>
+      <w:r>
+        <w:rPr>
+          <w:rFonts w:ascii="Microsoft JhengHei" w:eastAsia="Microsoft JhengHei" w:hAnsi="Microsoft JhengHei" w:cs="Microsoft JhengHei"/>
+          <w:sz w:val="28"/>
+          <w:szCs w:val="28"/>
+        </w:rPr>
+        <w:t>) provides a</w:t>
+      </w:r>
+      <w:r>
+        <w:rPr>
+          <w:rFonts w:ascii="Microsoft JhengHei" w:eastAsia="Microsoft JhengHei" w:hAnsi="Microsoft JhengHei" w:cs="Microsoft JhengHei"/>
+          <w:sz w:val="28"/>
+          <w:szCs w:val="28"/>
+        </w:rPr>
+        <w:t xml:space="preserve"> solution for </w:t>
+      </w:r>
+      <w:r>
+        <w:rPr>
+          <w:rFonts w:ascii="Microsoft JhengHei" w:eastAsia="Microsoft JhengHei" w:hAnsi="Microsoft JhengHei" w:cs="Microsoft JhengHei"/>
+          <w:sz w:val="28"/>
+          <w:szCs w:val="28"/>
+        </w:rPr>
+        <w:t xml:space="preserve">online </w:t>
+      </w:r>
+      <w:r>
+        <w:rPr>
+          <w:rFonts w:ascii="Microsoft JhengHei" w:eastAsia="Microsoft JhengHei" w:hAnsi="Microsoft JhengHei" w:cs="Microsoft JhengHei"/>
+          <w:sz w:val="28"/>
+          <w:szCs w:val="28"/>
+        </w:rPr>
+        <w:t>flight ticket booking</w:t>
+      </w:r>
+      <w:r>
+        <w:rPr>
+          <w:rFonts w:ascii="Microsoft JhengHei" w:eastAsia="Microsoft JhengHei" w:hAnsi="Microsoft JhengHei" w:cs="Microsoft JhengHei"/>
+          <w:sz w:val="28"/>
+          <w:szCs w:val="28"/>
+        </w:rPr>
+        <w:t xml:space="preserve">. It </w:t>
+      </w:r>
+      <w:r>
+        <w:rPr>
+          <w:rFonts w:ascii="Microsoft JhengHei" w:eastAsia="Microsoft JhengHei" w:hAnsi="Microsoft JhengHei" w:cs="Microsoft JhengHei"/>
+          <w:sz w:val="28"/>
+          <w:szCs w:val="28"/>
+        </w:rPr>
+        <w:t>will have functionalities like</w:t>
       </w:r>
       <w:r>
         <w:rPr>
@@ -296,28 +417,66 @@
       <w:r>
         <w:rPr>
           <w:rFonts w:ascii="Microsoft JhengHei" w:eastAsia="Microsoft JhengHei" w:hAnsi="Microsoft JhengHei" w:cs="Microsoft JhengHei"/>
-          <w:b/>
-          <w:sz w:val="28"/>
-          <w:szCs w:val="28"/>
-        </w:rPr>
-        <w:t>airplane information</w:t>
-      </w:r>
-      <w:r>
-        <w:rPr>
-          <w:rFonts w:ascii="Microsoft JhengHei" w:eastAsia="Microsoft JhengHei" w:hAnsi="Microsoft JhengHei" w:cs="Microsoft JhengHei"/>
-          <w:sz w:val="28"/>
-          <w:szCs w:val="28"/>
-        </w:rPr>
-        <w:t xml:space="preserve"> and </w:t>
-      </w:r>
-      <w:r>
-        <w:rPr>
-          <w:rFonts w:ascii="Microsoft JhengHei" w:eastAsia="Microsoft JhengHei" w:hAnsi="Microsoft JhengHei" w:cs="Microsoft JhengHei"/>
-          <w:b/>
-          <w:sz w:val="28"/>
-          <w:szCs w:val="28"/>
-        </w:rPr>
-        <w:t>flight information</w:t>
+          <w:sz w:val="28"/>
+          <w:szCs w:val="28"/>
+        </w:rPr>
+        <w:t>schedule flights,</w:t>
+      </w:r>
+      <w:r>
+        <w:rPr>
+          <w:rFonts w:ascii="Microsoft JhengHei" w:eastAsia="Microsoft JhengHei" w:hAnsi="Microsoft JhengHei" w:cs="Microsoft JhengHei"/>
+          <w:sz w:val="28"/>
+          <w:szCs w:val="28"/>
+        </w:rPr>
+        <w:t xml:space="preserve"> search</w:t>
+      </w:r>
+      <w:r>
+        <w:rPr>
+          <w:rFonts w:ascii="Microsoft JhengHei" w:eastAsia="Microsoft JhengHei" w:hAnsi="Microsoft JhengHei" w:cs="Microsoft JhengHei"/>
+          <w:sz w:val="28"/>
+          <w:szCs w:val="28"/>
+        </w:rPr>
+        <w:t xml:space="preserve"> </w:t>
+      </w:r>
+      <w:r>
+        <w:rPr>
+          <w:rFonts w:ascii="Microsoft JhengHei" w:eastAsia="Microsoft JhengHei" w:hAnsi="Microsoft JhengHei" w:cs="Microsoft JhengHei"/>
+          <w:sz w:val="28"/>
+          <w:szCs w:val="28"/>
+        </w:rPr>
+        <w:t xml:space="preserve">flight, </w:t>
+      </w:r>
+      <w:r>
+        <w:rPr>
+          <w:rFonts w:ascii="Microsoft JhengHei" w:eastAsia="Microsoft JhengHei" w:hAnsi="Microsoft JhengHei" w:cs="Microsoft JhengHei"/>
+          <w:sz w:val="28"/>
+          <w:szCs w:val="28"/>
+        </w:rPr>
+        <w:t xml:space="preserve">book </w:t>
+      </w:r>
+      <w:r>
+        <w:rPr>
+          <w:rFonts w:ascii="Microsoft JhengHei" w:eastAsia="Microsoft JhengHei" w:hAnsi="Microsoft JhengHei" w:cs="Microsoft JhengHei"/>
+          <w:sz w:val="28"/>
+          <w:szCs w:val="28"/>
+        </w:rPr>
+        <w:t>flight</w:t>
+      </w:r>
+      <w:r>
+        <w:rPr>
+          <w:rFonts w:ascii="Microsoft JhengHei" w:eastAsia="Microsoft JhengHei" w:hAnsi="Microsoft JhengHei" w:cs="Microsoft JhengHei"/>
+          <w:sz w:val="28"/>
+          <w:szCs w:val="28"/>
+        </w:rPr>
+        <w:t xml:space="preserve"> for customers,</w:t>
+      </w:r>
+      <w:r>
+        <w:rPr>
+          <w:rFonts w:ascii="Microsoft JhengHei" w:eastAsia="Microsoft JhengHei" w:hAnsi="Microsoft JhengHei" w:cs="Microsoft JhengHei"/>
+          <w:sz w:val="28"/>
+          <w:szCs w:val="28"/>
+        </w:rPr>
+        <w:t xml:space="preserve"> and verify flight ticket</w:t>
       </w:r>
       <w:r>
         <w:rPr>
@@ -376,7 +535,23 @@
           <w:sz w:val="28"/>
           <w:szCs w:val="28"/>
         </w:rPr>
-        <w:t xml:space="preserve">1.     Admin who can add, remove </w:t>
+        <w:t>1.     Admin who can add</w:t>
+      </w:r>
+      <w:r>
+        <w:rPr>
+          <w:rFonts w:ascii="Microsoft JhengHei" w:eastAsia="Microsoft JhengHei" w:hAnsi="Microsoft JhengHei" w:cs="Microsoft JhengHei"/>
+          <w:sz w:val="28"/>
+          <w:szCs w:val="28"/>
+        </w:rPr>
+        <w:t xml:space="preserve"> flight, cancel flight, add aircraft,</w:t>
+      </w:r>
+      <w:r>
+        <w:rPr>
+          <w:rFonts w:ascii="Microsoft JhengHei" w:eastAsia="Microsoft JhengHei" w:hAnsi="Microsoft JhengHei" w:cs="Microsoft JhengHei"/>
+          <w:sz w:val="28"/>
+          <w:szCs w:val="28"/>
+        </w:rPr>
+        <w:t xml:space="preserve"> remove </w:t>
       </w:r>
       <w:r>
         <w:rPr>
@@ -392,15 +567,15 @@
           <w:sz w:val="28"/>
           <w:szCs w:val="28"/>
         </w:rPr>
-        <w:t xml:space="preserve"> or flight information on the system</w:t>
-      </w:r>
-      <w:r>
-        <w:rPr>
-          <w:rFonts w:ascii="Microsoft JhengHei" w:eastAsia="Microsoft JhengHei" w:hAnsi="Microsoft JhengHei" w:cs="Microsoft JhengHei"/>
-          <w:sz w:val="28"/>
-          <w:szCs w:val="28"/>
-        </w:rPr>
-        <w:t>, and add airport.</w:t>
+        <w:t>, and add airport</w:t>
+      </w:r>
+      <w:r>
+        <w:rPr>
+          <w:rFonts w:ascii="Microsoft JhengHei" w:eastAsia="Microsoft JhengHei" w:hAnsi="Microsoft JhengHei" w:cs="Microsoft JhengHei"/>
+          <w:sz w:val="28"/>
+          <w:szCs w:val="28"/>
+        </w:rPr>
+        <w:t>.</w:t>
       </w:r>
     </w:p>
     <w:p>
@@ -434,7 +609,23 @@
           <w:sz w:val="28"/>
           <w:szCs w:val="28"/>
         </w:rPr>
-        <w:t xml:space="preserve">Agents who can </w:t>
+        <w:t>Agents</w:t>
+      </w:r>
+      <w:r>
+        <w:rPr>
+          <w:rFonts w:ascii="Microsoft JhengHei" w:eastAsia="Microsoft JhengHei" w:hAnsi="Microsoft JhengHei" w:cs="Microsoft JhengHei"/>
+          <w:sz w:val="28"/>
+          <w:szCs w:val="28"/>
+        </w:rPr>
+        <w:t xml:space="preserve"> </w:t>
+      </w:r>
+      <w:r>
+        <w:rPr>
+          <w:rFonts w:ascii="Microsoft JhengHei" w:eastAsia="Microsoft JhengHei" w:hAnsi="Microsoft JhengHei" w:cs="Microsoft JhengHei"/>
+          <w:sz w:val="28"/>
+          <w:szCs w:val="28"/>
+        </w:rPr>
+        <w:t xml:space="preserve">who can </w:t>
       </w:r>
       <w:r>
         <w:rPr>
@@ -450,15 +641,23 @@
           <w:sz w:val="28"/>
           <w:szCs w:val="28"/>
         </w:rPr>
-        <w:t>make or cancel flight reservations for customers</w:t>
-      </w:r>
-      <w:r>
-        <w:rPr>
-          <w:rFonts w:ascii="Microsoft JhengHei" w:eastAsia="Microsoft JhengHei" w:hAnsi="Microsoft JhengHei" w:cs="Microsoft JhengHei"/>
-          <w:sz w:val="28"/>
-          <w:szCs w:val="28"/>
-        </w:rPr>
-        <w:t>, and print ticket for customer</w:t>
+        <w:t>book</w:t>
+      </w:r>
+      <w:r>
+        <w:rPr>
+          <w:rFonts w:ascii="Microsoft JhengHei" w:eastAsia="Microsoft JhengHei" w:hAnsi="Microsoft JhengHei" w:cs="Microsoft JhengHei"/>
+          <w:sz w:val="28"/>
+          <w:szCs w:val="28"/>
+        </w:rPr>
+        <w:t xml:space="preserve"> </w:t>
+      </w:r>
+      <w:r>
+        <w:rPr>
+          <w:rFonts w:ascii="Microsoft JhengHei" w:eastAsia="Microsoft JhengHei" w:hAnsi="Microsoft JhengHei" w:cs="Microsoft JhengHei"/>
+          <w:sz w:val="28"/>
+          <w:szCs w:val="28"/>
+        </w:rPr>
+        <w:t>flight or cancel reservation for customer.</w:t>
       </w:r>
     </w:p>
     <w:p>
@@ -515,7 +714,23 @@
           <w:sz w:val="28"/>
           <w:szCs w:val="28"/>
         </w:rPr>
-        <w:t xml:space="preserve"> and verify their ticket booking.</w:t>
+        <w:t xml:space="preserve"> and verify their ticket</w:t>
+      </w:r>
+      <w:r>
+        <w:rPr>
+          <w:rFonts w:ascii="Microsoft JhengHei" w:eastAsia="Microsoft JhengHei" w:hAnsi="Microsoft JhengHei" w:cs="Microsoft JhengHei"/>
+          <w:sz w:val="28"/>
+          <w:szCs w:val="28"/>
+        </w:rPr>
+        <w:t xml:space="preserve"> in the system</w:t>
+      </w:r>
+      <w:r>
+        <w:rPr>
+          <w:rFonts w:ascii="Microsoft JhengHei" w:eastAsia="Microsoft JhengHei" w:hAnsi="Microsoft JhengHei" w:cs="Microsoft JhengHei"/>
+          <w:sz w:val="28"/>
+          <w:szCs w:val="28"/>
+        </w:rPr>
+        <w:t>.</w:t>
       </w:r>
     </w:p>
     <w:p>
@@ -575,7 +790,39 @@
           <w:sz w:val="28"/>
           <w:szCs w:val="28"/>
         </w:rPr>
-        <w:t>An airline has number</w:t>
+        <w:t xml:space="preserve">An </w:t>
+      </w:r>
+      <w:r>
+        <w:rPr>
+          <w:rFonts w:ascii="Microsoft JhengHei" w:eastAsia="Microsoft JhengHei" w:hAnsi="Microsoft JhengHei" w:cs="Microsoft JhengHei"/>
+          <w:sz w:val="28"/>
+          <w:szCs w:val="28"/>
+        </w:rPr>
+        <w:t>airport</w:t>
+      </w:r>
+      <w:r>
+        <w:rPr>
+          <w:rFonts w:ascii="Microsoft JhengHei" w:eastAsia="Microsoft JhengHei" w:hAnsi="Microsoft JhengHei" w:cs="Microsoft JhengHei"/>
+          <w:sz w:val="28"/>
+          <w:szCs w:val="28"/>
+        </w:rPr>
+        <w:t xml:space="preserve"> </w:t>
+      </w:r>
+      <w:r>
+        <w:rPr>
+          <w:rFonts w:ascii="Microsoft JhengHei" w:eastAsia="Microsoft JhengHei" w:hAnsi="Microsoft JhengHei" w:cs="Microsoft JhengHei"/>
+          <w:sz w:val="28"/>
+          <w:szCs w:val="28"/>
+        </w:rPr>
+        <w:t>has</w:t>
+      </w:r>
+      <w:r>
+        <w:rPr>
+          <w:rFonts w:ascii="Microsoft JhengHei" w:eastAsia="Microsoft JhengHei" w:hAnsi="Microsoft JhengHei" w:cs="Microsoft JhengHei"/>
+          <w:sz w:val="28"/>
+          <w:szCs w:val="28"/>
+        </w:rPr>
+        <w:t xml:space="preserve"> number</w:t>
       </w:r>
       <w:r>
         <w:rPr>
@@ -591,79 +838,114 @@
           <w:sz w:val="28"/>
           <w:szCs w:val="28"/>
         </w:rPr>
-        <w:t xml:space="preserve"> of airplanes. An airplane has an id and type. A scheduled flight has an airplane, departure time, departure airport, arrival airport, and arrival time. A flight has a cost </w:t>
-      </w:r>
-      <w:proofErr w:type="gramStart"/>
-      <w:r>
-        <w:rPr>
-          <w:rFonts w:ascii="Microsoft JhengHei" w:eastAsia="Microsoft JhengHei" w:hAnsi="Microsoft JhengHei" w:cs="Microsoft JhengHei"/>
-          <w:sz w:val="28"/>
-          <w:szCs w:val="28"/>
-        </w:rPr>
-        <w:t>and</w:t>
+        <w:t xml:space="preserve"> of </w:t>
+      </w:r>
+      <w:r>
+        <w:rPr>
+          <w:rFonts w:ascii="Microsoft JhengHei" w:eastAsia="Microsoft JhengHei" w:hAnsi="Microsoft JhengHei" w:cs="Microsoft JhengHei"/>
+          <w:sz w:val="28"/>
+          <w:szCs w:val="28"/>
+        </w:rPr>
+        <w:t>aircrafts</w:t>
+      </w:r>
+      <w:r>
+        <w:rPr>
+          <w:rFonts w:ascii="Microsoft JhengHei" w:eastAsia="Microsoft JhengHei" w:hAnsi="Microsoft JhengHei" w:cs="Microsoft JhengHei"/>
+          <w:sz w:val="28"/>
+          <w:szCs w:val="28"/>
+        </w:rPr>
+        <w:t xml:space="preserve">. An </w:t>
+      </w:r>
+      <w:r>
+        <w:rPr>
+          <w:rFonts w:ascii="Microsoft JhengHei" w:eastAsia="Microsoft JhengHei" w:hAnsi="Microsoft JhengHei" w:cs="Microsoft JhengHei"/>
+          <w:sz w:val="28"/>
+          <w:szCs w:val="28"/>
+        </w:rPr>
+        <w:t>aircraft</w:t>
+      </w:r>
+      <w:r>
+        <w:rPr>
+          <w:rFonts w:ascii="Microsoft JhengHei" w:eastAsia="Microsoft JhengHei" w:hAnsi="Microsoft JhengHei" w:cs="Microsoft JhengHei"/>
+          <w:sz w:val="28"/>
+          <w:szCs w:val="28"/>
+        </w:rPr>
+        <w:t xml:space="preserve"> has an id</w:t>
+      </w:r>
+      <w:r>
+        <w:rPr>
+          <w:rFonts w:ascii="Microsoft JhengHei" w:eastAsia="Microsoft JhengHei" w:hAnsi="Microsoft JhengHei" w:cs="Microsoft JhengHei"/>
+          <w:sz w:val="28"/>
+          <w:szCs w:val="28"/>
+        </w:rPr>
+        <w:t xml:space="preserve">, manufacturer, model, </w:t>
+      </w:r>
+      <w:r>
+        <w:rPr>
+          <w:rFonts w:ascii="Microsoft JhengHei" w:eastAsia="Microsoft JhengHei" w:hAnsi="Microsoft JhengHei" w:cs="Microsoft JhengHei"/>
+          <w:sz w:val="28"/>
+          <w:szCs w:val="28"/>
+        </w:rPr>
+        <w:t xml:space="preserve">and type. A flight has an </w:t>
+      </w:r>
+      <w:r>
+        <w:rPr>
+          <w:rFonts w:ascii="Microsoft JhengHei" w:eastAsia="Microsoft JhengHei" w:hAnsi="Microsoft JhengHei" w:cs="Microsoft JhengHei"/>
+          <w:sz w:val="28"/>
+          <w:szCs w:val="28"/>
+        </w:rPr>
+        <w:t>aircraft</w:t>
+      </w:r>
+      <w:r>
+        <w:rPr>
+          <w:rFonts w:ascii="Microsoft JhengHei" w:eastAsia="Microsoft JhengHei" w:hAnsi="Microsoft JhengHei" w:cs="Microsoft JhengHei"/>
+          <w:sz w:val="28"/>
+          <w:szCs w:val="28"/>
+        </w:rPr>
+        <w:t xml:space="preserve">, </w:t>
+      </w:r>
+      <w:r>
+        <w:rPr>
+          <w:rFonts w:ascii="Microsoft JhengHei" w:eastAsia="Microsoft JhengHei" w:hAnsi="Microsoft JhengHei" w:cs="Microsoft JhengHei"/>
+          <w:sz w:val="28"/>
+          <w:szCs w:val="28"/>
+        </w:rPr>
+        <w:t xml:space="preserve">flight number, </w:t>
+      </w:r>
+      <w:r>
+        <w:rPr>
+          <w:rFonts w:ascii="Microsoft JhengHei" w:eastAsia="Microsoft JhengHei" w:hAnsi="Microsoft JhengHei" w:cs="Microsoft JhengHei"/>
+          <w:sz w:val="28"/>
+          <w:szCs w:val="28"/>
+        </w:rPr>
+        <w:t>departure time, departure airport, arrival airport, and arrival time</w:t>
+      </w:r>
+      <w:r>
+        <w:rPr>
+          <w:rFonts w:ascii="Microsoft JhengHei" w:eastAsia="Microsoft JhengHei" w:hAnsi="Microsoft JhengHei" w:cs="Microsoft JhengHei"/>
+          <w:sz w:val="28"/>
+          <w:szCs w:val="28"/>
+        </w:rPr>
+        <w:t>, and flight charge</w:t>
+      </w:r>
+      <w:r>
+        <w:rPr>
+          <w:rFonts w:ascii="Microsoft JhengHei" w:eastAsia="Microsoft JhengHei" w:hAnsi="Microsoft JhengHei" w:cs="Microsoft JhengHei"/>
+          <w:sz w:val="28"/>
+          <w:szCs w:val="28"/>
+        </w:rPr>
+        <w:t xml:space="preserve">. </w:t>
+      </w:r>
+      <w:r>
+        <w:rPr>
+          <w:rFonts w:ascii="Microsoft JhengHei" w:eastAsia="Microsoft JhengHei" w:hAnsi="Microsoft JhengHei" w:cs="Microsoft JhengHei"/>
+          <w:sz w:val="28"/>
+          <w:szCs w:val="28"/>
+        </w:rPr>
+        <w:t>A flight also has a list of passengers(customers) which is booked a ticked for that flight.</w:t>
       </w:r>
       <w:bookmarkStart w:id="0" w:name="_GoBack"/>
       <w:bookmarkEnd w:id="0"/>
-      <w:r>
-        <w:rPr>
-          <w:rFonts w:ascii="Microsoft JhengHei" w:eastAsia="Microsoft JhengHei" w:hAnsi="Microsoft JhengHei" w:cs="Microsoft JhengHei"/>
-          <w:sz w:val="28"/>
-          <w:szCs w:val="28"/>
-        </w:rPr>
-        <w:t xml:space="preserve"> also</w:t>
-      </w:r>
-      <w:proofErr w:type="gramEnd"/>
-      <w:r>
-        <w:rPr>
-          <w:rFonts w:ascii="Microsoft JhengHei" w:eastAsia="Microsoft JhengHei" w:hAnsi="Microsoft JhengHei" w:cs="Microsoft JhengHei"/>
-          <w:sz w:val="28"/>
-          <w:szCs w:val="28"/>
-        </w:rPr>
-        <w:t xml:space="preserve"> dependent on some factors plus tax. If a booking is made more than 3 weeks to flight date, then customer pays 94% of flight fee plus tax else if booking is made less than 3 weeks to flight date then customer pays 100% of flight fee plus tax. If booking is made a day to flight</w:t>
-      </w:r>
-      <w:r>
-        <w:rPr>
-          <w:rFonts w:ascii="Microsoft JhengHei" w:eastAsia="Microsoft JhengHei" w:hAnsi="Microsoft JhengHei" w:cs="Microsoft JhengHei"/>
-          <w:sz w:val="28"/>
-          <w:szCs w:val="28"/>
-        </w:rPr>
-        <w:t xml:space="preserve"> </w:t>
-      </w:r>
-      <w:proofErr w:type="gramStart"/>
-      <w:r>
-        <w:rPr>
-          <w:rFonts w:ascii="Microsoft JhengHei" w:eastAsia="Microsoft JhengHei" w:hAnsi="Microsoft JhengHei" w:cs="Microsoft JhengHei"/>
-          <w:sz w:val="28"/>
-          <w:szCs w:val="28"/>
-        </w:rPr>
-        <w:t>date</w:t>
-      </w:r>
-      <w:proofErr w:type="gramEnd"/>
-      <w:r>
-        <w:rPr>
-          <w:rFonts w:ascii="Microsoft JhengHei" w:eastAsia="Microsoft JhengHei" w:hAnsi="Microsoft JhengHei" w:cs="Microsoft JhengHei"/>
-          <w:sz w:val="28"/>
-          <w:szCs w:val="28"/>
-        </w:rPr>
-        <w:t xml:space="preserve"> then customer pays 105% of flight fee plus tax. Tax is 0.5% of flight fee.</w:t>
-      </w:r>
-    </w:p>
-    <w:p>
-      <w:pPr>
-        <w:rPr>
-          <w:rFonts w:ascii="Microsoft JhengHei" w:eastAsia="Microsoft JhengHei" w:hAnsi="Microsoft JhengHei" w:cs="Microsoft JhengHei"/>
-          <w:sz w:val="28"/>
-          <w:szCs w:val="28"/>
-        </w:rPr>
-      </w:pPr>
-      <w:r>
-        <w:rPr>
-          <w:rFonts w:ascii="Microsoft JhengHei" w:eastAsia="Microsoft JhengHei" w:hAnsi="Microsoft JhengHei" w:cs="Microsoft JhengHei"/>
-          <w:sz w:val="28"/>
-          <w:szCs w:val="28"/>
-        </w:rPr>
-        <w:t>A customer can request to cancel a booking up to 42 hours before flight. Only bookings canceled within this time can be refunded.</w:t>
-      </w:r>
     </w:p>
     <w:p>
       <w:pPr>
@@ -791,7 +1073,6 @@
           <w:sz w:val="26"/>
           <w:szCs w:val="26"/>
         </w:rPr>
-        <w:lastRenderedPageBreak/>
         <w:t xml:space="preserve"> </w:t>
       </w:r>
     </w:p>
@@ -993,6 +1274,7 @@
                 <w:sz w:val="26"/>
                 <w:szCs w:val="26"/>
               </w:rPr>
+              <w:lastRenderedPageBreak/>
               <w:t>The impact of which is</w:t>
             </w:r>
           </w:p>
@@ -1583,7 +1865,6 @@
                 <w:sz w:val="20"/>
                 <w:szCs w:val="20"/>
               </w:rPr>
-              <w:lastRenderedPageBreak/>
               <w:t>Our product</w:t>
             </w:r>
           </w:p>
@@ -1706,6 +1987,7 @@
           <w:sz w:val="20"/>
           <w:szCs w:val="20"/>
         </w:rPr>
+        <w:lastRenderedPageBreak/>
         <w:t>3.1 Stakeholder Summary</w:t>
       </w:r>
     </w:p>
@@ -2681,133 +2963,133 @@
           <w:sz w:val="20"/>
           <w:szCs w:val="20"/>
         </w:rPr>
+        <w:t>[Detail the working environment of the target user. Here are some suggestions:</w:t>
+      </w:r>
+    </w:p>
+    <w:p>
+      <w:pPr>
+        <w:rPr>
+          <w:rFonts w:ascii="Microsoft JhengHei" w:eastAsia="Microsoft JhengHei" w:hAnsi="Microsoft JhengHei" w:cs="Microsoft JhengHei"/>
+          <w:i/>
+          <w:color w:val="0000FF"/>
+          <w:sz w:val="20"/>
+          <w:szCs w:val="20"/>
+        </w:rPr>
+      </w:pPr>
+      <w:r>
+        <w:rPr>
+          <w:rFonts w:ascii="Microsoft JhengHei" w:eastAsia="Microsoft JhengHei" w:hAnsi="Microsoft JhengHei" w:cs="Microsoft JhengHei"/>
+          <w:i/>
+          <w:color w:val="0000FF"/>
+          <w:sz w:val="20"/>
+          <w:szCs w:val="20"/>
+        </w:rPr>
+        <w:t>Number of people involved in completing the task? Is this changing?</w:t>
+      </w:r>
+    </w:p>
+    <w:p>
+      <w:pPr>
+        <w:rPr>
+          <w:rFonts w:ascii="Microsoft JhengHei" w:eastAsia="Microsoft JhengHei" w:hAnsi="Microsoft JhengHei" w:cs="Microsoft JhengHei"/>
+          <w:i/>
+          <w:color w:val="0000FF"/>
+          <w:sz w:val="20"/>
+          <w:szCs w:val="20"/>
+        </w:rPr>
+      </w:pPr>
+      <w:r>
+        <w:rPr>
+          <w:rFonts w:ascii="Microsoft JhengHei" w:eastAsia="Microsoft JhengHei" w:hAnsi="Microsoft JhengHei" w:cs="Microsoft JhengHei"/>
+          <w:i/>
+          <w:color w:val="0000FF"/>
+          <w:sz w:val="20"/>
+          <w:szCs w:val="20"/>
+        </w:rPr>
+        <w:t>How long is a task cycle? Amount of time spent in each activity? Is this changing?</w:t>
+      </w:r>
+    </w:p>
+    <w:p>
+      <w:pPr>
+        <w:rPr>
+          <w:rFonts w:ascii="Microsoft JhengHei" w:eastAsia="Microsoft JhengHei" w:hAnsi="Microsoft JhengHei" w:cs="Microsoft JhengHei"/>
+          <w:i/>
+          <w:color w:val="0000FF"/>
+          <w:sz w:val="20"/>
+          <w:szCs w:val="20"/>
+        </w:rPr>
+      </w:pPr>
+      <w:r>
+        <w:rPr>
+          <w:rFonts w:ascii="Microsoft JhengHei" w:eastAsia="Microsoft JhengHei" w:hAnsi="Microsoft JhengHei" w:cs="Microsoft JhengHei"/>
+          <w:i/>
+          <w:color w:val="0000FF"/>
+          <w:sz w:val="20"/>
+          <w:szCs w:val="20"/>
+        </w:rPr>
+        <w:t>Any unique environmental constraints: mobile, outdoors, in-flight, and so on?</w:t>
+      </w:r>
+    </w:p>
+    <w:p>
+      <w:pPr>
+        <w:rPr>
+          <w:rFonts w:ascii="Microsoft JhengHei" w:eastAsia="Microsoft JhengHei" w:hAnsi="Microsoft JhengHei" w:cs="Microsoft JhengHei"/>
+          <w:i/>
+          <w:color w:val="0000FF"/>
+          <w:sz w:val="20"/>
+          <w:szCs w:val="20"/>
+        </w:rPr>
+      </w:pPr>
+      <w:r>
+        <w:rPr>
+          <w:rFonts w:ascii="Microsoft JhengHei" w:eastAsia="Microsoft JhengHei" w:hAnsi="Microsoft JhengHei" w:cs="Microsoft JhengHei"/>
+          <w:i/>
+          <w:color w:val="0000FF"/>
+          <w:sz w:val="20"/>
+          <w:szCs w:val="20"/>
+        </w:rPr>
+        <w:t>Which system platforms are in use today? Future platforms?</w:t>
+      </w:r>
+    </w:p>
+    <w:p>
+      <w:pPr>
+        <w:rPr>
+          <w:rFonts w:ascii="Microsoft JhengHei" w:eastAsia="Microsoft JhengHei" w:hAnsi="Microsoft JhengHei" w:cs="Microsoft JhengHei"/>
+          <w:i/>
+          <w:color w:val="0000FF"/>
+          <w:sz w:val="20"/>
+          <w:szCs w:val="20"/>
+        </w:rPr>
+      </w:pPr>
+      <w:r>
+        <w:rPr>
+          <w:rFonts w:ascii="Microsoft JhengHei" w:eastAsia="Microsoft JhengHei" w:hAnsi="Microsoft JhengHei" w:cs="Microsoft JhengHei"/>
+          <w:i/>
+          <w:color w:val="0000FF"/>
+          <w:sz w:val="20"/>
+          <w:szCs w:val="20"/>
+        </w:rPr>
+        <w:t>What other applications are in use? Does your application need to integrate with them?</w:t>
+      </w:r>
+    </w:p>
+    <w:p>
+      <w:pPr>
+        <w:rPr>
+          <w:rFonts w:ascii="Microsoft JhengHei" w:eastAsia="Microsoft JhengHei" w:hAnsi="Microsoft JhengHei" w:cs="Microsoft JhengHei"/>
+          <w:i/>
+          <w:color w:val="0000FF"/>
+          <w:sz w:val="20"/>
+          <w:szCs w:val="20"/>
+        </w:rPr>
+      </w:pPr>
+      <w:r>
+        <w:rPr>
+          <w:rFonts w:ascii="Microsoft JhengHei" w:eastAsia="Microsoft JhengHei" w:hAnsi="Microsoft JhengHei" w:cs="Microsoft JhengHei"/>
+          <w:i/>
+          <w:color w:val="0000FF"/>
+          <w:sz w:val="20"/>
+          <w:szCs w:val="20"/>
+        </w:rPr>
         <w:lastRenderedPageBreak/>
-        <w:t>[Detail the working environment of the target user. Here are some suggestions:</w:t>
-      </w:r>
-    </w:p>
-    <w:p>
-      <w:pPr>
-        <w:rPr>
-          <w:rFonts w:ascii="Microsoft JhengHei" w:eastAsia="Microsoft JhengHei" w:hAnsi="Microsoft JhengHei" w:cs="Microsoft JhengHei"/>
-          <w:i/>
-          <w:color w:val="0000FF"/>
-          <w:sz w:val="20"/>
-          <w:szCs w:val="20"/>
-        </w:rPr>
-      </w:pPr>
-      <w:r>
-        <w:rPr>
-          <w:rFonts w:ascii="Microsoft JhengHei" w:eastAsia="Microsoft JhengHei" w:hAnsi="Microsoft JhengHei" w:cs="Microsoft JhengHei"/>
-          <w:i/>
-          <w:color w:val="0000FF"/>
-          <w:sz w:val="20"/>
-          <w:szCs w:val="20"/>
-        </w:rPr>
-        <w:t>Number of people involved in completing the task? Is this changing?</w:t>
-      </w:r>
-    </w:p>
-    <w:p>
-      <w:pPr>
-        <w:rPr>
-          <w:rFonts w:ascii="Microsoft JhengHei" w:eastAsia="Microsoft JhengHei" w:hAnsi="Microsoft JhengHei" w:cs="Microsoft JhengHei"/>
-          <w:i/>
-          <w:color w:val="0000FF"/>
-          <w:sz w:val="20"/>
-          <w:szCs w:val="20"/>
-        </w:rPr>
-      </w:pPr>
-      <w:r>
-        <w:rPr>
-          <w:rFonts w:ascii="Microsoft JhengHei" w:eastAsia="Microsoft JhengHei" w:hAnsi="Microsoft JhengHei" w:cs="Microsoft JhengHei"/>
-          <w:i/>
-          <w:color w:val="0000FF"/>
-          <w:sz w:val="20"/>
-          <w:szCs w:val="20"/>
-        </w:rPr>
-        <w:t>How long is a task cycle? Amount of time spent in each activity? Is this changing?</w:t>
-      </w:r>
-    </w:p>
-    <w:p>
-      <w:pPr>
-        <w:rPr>
-          <w:rFonts w:ascii="Microsoft JhengHei" w:eastAsia="Microsoft JhengHei" w:hAnsi="Microsoft JhengHei" w:cs="Microsoft JhengHei"/>
-          <w:i/>
-          <w:color w:val="0000FF"/>
-          <w:sz w:val="20"/>
-          <w:szCs w:val="20"/>
-        </w:rPr>
-      </w:pPr>
-      <w:r>
-        <w:rPr>
-          <w:rFonts w:ascii="Microsoft JhengHei" w:eastAsia="Microsoft JhengHei" w:hAnsi="Microsoft JhengHei" w:cs="Microsoft JhengHei"/>
-          <w:i/>
-          <w:color w:val="0000FF"/>
-          <w:sz w:val="20"/>
-          <w:szCs w:val="20"/>
-        </w:rPr>
-        <w:t>Any unique environmental constraints: mobile, outdoors, in-flight, and so on?</w:t>
-      </w:r>
-    </w:p>
-    <w:p>
-      <w:pPr>
-        <w:rPr>
-          <w:rFonts w:ascii="Microsoft JhengHei" w:eastAsia="Microsoft JhengHei" w:hAnsi="Microsoft JhengHei" w:cs="Microsoft JhengHei"/>
-          <w:i/>
-          <w:color w:val="0000FF"/>
-          <w:sz w:val="20"/>
-          <w:szCs w:val="20"/>
-        </w:rPr>
-      </w:pPr>
-      <w:r>
-        <w:rPr>
-          <w:rFonts w:ascii="Microsoft JhengHei" w:eastAsia="Microsoft JhengHei" w:hAnsi="Microsoft JhengHei" w:cs="Microsoft JhengHei"/>
-          <w:i/>
-          <w:color w:val="0000FF"/>
-          <w:sz w:val="20"/>
-          <w:szCs w:val="20"/>
-        </w:rPr>
-        <w:t>Which system platforms are in use today? Future platforms?</w:t>
-      </w:r>
-    </w:p>
-    <w:p>
-      <w:pPr>
-        <w:rPr>
-          <w:rFonts w:ascii="Microsoft JhengHei" w:eastAsia="Microsoft JhengHei" w:hAnsi="Microsoft JhengHei" w:cs="Microsoft JhengHei"/>
-          <w:i/>
-          <w:color w:val="0000FF"/>
-          <w:sz w:val="20"/>
-          <w:szCs w:val="20"/>
-        </w:rPr>
-      </w:pPr>
-      <w:r>
-        <w:rPr>
-          <w:rFonts w:ascii="Microsoft JhengHei" w:eastAsia="Microsoft JhengHei" w:hAnsi="Microsoft JhengHei" w:cs="Microsoft JhengHei"/>
-          <w:i/>
-          <w:color w:val="0000FF"/>
-          <w:sz w:val="20"/>
-          <w:szCs w:val="20"/>
-        </w:rPr>
-        <w:t>What other applications are in use? Does your application need to integrate with them?</w:t>
-      </w:r>
-    </w:p>
-    <w:p>
-      <w:pPr>
-        <w:rPr>
-          <w:rFonts w:ascii="Microsoft JhengHei" w:eastAsia="Microsoft JhengHei" w:hAnsi="Microsoft JhengHei" w:cs="Microsoft JhengHei"/>
-          <w:i/>
-          <w:color w:val="0000FF"/>
-          <w:sz w:val="20"/>
-          <w:szCs w:val="20"/>
-        </w:rPr>
-      </w:pPr>
-      <w:r>
-        <w:rPr>
-          <w:rFonts w:ascii="Microsoft JhengHei" w:eastAsia="Microsoft JhengHei" w:hAnsi="Microsoft JhengHei" w:cs="Microsoft JhengHei"/>
-          <w:i/>
-          <w:color w:val="0000FF"/>
-          <w:sz w:val="20"/>
-          <w:szCs w:val="20"/>
-        </w:rPr>
         <w:t>This is where extracts from the Business Model could be included to outline the task and roles involved,</w:t>
       </w:r>
     </w:p>
@@ -3260,110 +3542,110 @@
           <w:sz w:val="20"/>
           <w:szCs w:val="20"/>
         </w:rPr>
+        <w:t>4.3 Needs and Features</w:t>
+      </w:r>
+    </w:p>
+    <w:p>
+      <w:pPr>
+        <w:rPr>
+          <w:rFonts w:ascii="Microsoft JhengHei" w:eastAsia="Microsoft JhengHei" w:hAnsi="Microsoft JhengHei" w:cs="Microsoft JhengHei"/>
+          <w:b/>
+          <w:sz w:val="20"/>
+          <w:szCs w:val="20"/>
+        </w:rPr>
+      </w:pPr>
+      <w:r>
+        <w:rPr>
+          <w:rFonts w:ascii="Microsoft JhengHei" w:eastAsia="Microsoft JhengHei" w:hAnsi="Microsoft JhengHei" w:cs="Microsoft JhengHei"/>
+          <w:b/>
+          <w:sz w:val="20"/>
+          <w:szCs w:val="20"/>
+        </w:rPr>
+        <w:t xml:space="preserve"> </w:t>
+      </w:r>
+    </w:p>
+    <w:p>
+      <w:pPr>
+        <w:rPr>
+          <w:rFonts w:ascii="Microsoft JhengHei" w:eastAsia="Microsoft JhengHei" w:hAnsi="Microsoft JhengHei" w:cs="Microsoft JhengHei"/>
+          <w:i/>
+          <w:color w:val="0000FF"/>
+          <w:sz w:val="20"/>
+          <w:szCs w:val="20"/>
+        </w:rPr>
+      </w:pPr>
+      <w:r>
+        <w:rPr>
+          <w:rFonts w:ascii="Microsoft JhengHei" w:eastAsia="Microsoft JhengHei" w:hAnsi="Microsoft JhengHei" w:cs="Microsoft JhengHei"/>
+          <w:i/>
+          <w:color w:val="0000FF"/>
+          <w:sz w:val="20"/>
+          <w:szCs w:val="20"/>
+        </w:rPr>
+        <w:t>[Avoid design. Keep feature descriptions at a general level. Focus on capabilities needed and why (not</w:t>
+      </w:r>
+    </w:p>
+    <w:p>
+      <w:pPr>
+        <w:rPr>
+          <w:rFonts w:ascii="Microsoft JhengHei" w:eastAsia="Microsoft JhengHei" w:hAnsi="Microsoft JhengHei" w:cs="Microsoft JhengHei"/>
+          <w:i/>
+          <w:color w:val="0000FF"/>
+          <w:sz w:val="20"/>
+          <w:szCs w:val="20"/>
+        </w:rPr>
+      </w:pPr>
+      <w:r>
+        <w:rPr>
+          <w:rFonts w:ascii="Microsoft JhengHei" w:eastAsia="Microsoft JhengHei" w:hAnsi="Microsoft JhengHei" w:cs="Microsoft JhengHei"/>
+          <w:i/>
+          <w:color w:val="0000FF"/>
+          <w:sz w:val="20"/>
+          <w:szCs w:val="20"/>
+        </w:rPr>
+        <w:t>how) they should be implemented.]</w:t>
+      </w:r>
+    </w:p>
+    <w:p>
+      <w:pPr>
+        <w:rPr>
+          <w:rFonts w:ascii="Microsoft JhengHei" w:eastAsia="Microsoft JhengHei" w:hAnsi="Microsoft JhengHei" w:cs="Microsoft JhengHei"/>
+          <w:i/>
+          <w:color w:val="0000FF"/>
+          <w:sz w:val="20"/>
+          <w:szCs w:val="20"/>
+        </w:rPr>
+      </w:pPr>
+      <w:r>
+        <w:rPr>
+          <w:rFonts w:ascii="Microsoft JhengHei" w:eastAsia="Microsoft JhengHei" w:hAnsi="Microsoft JhengHei" w:cs="Microsoft JhengHei"/>
+          <w:i/>
+          <w:color w:val="0000FF"/>
+          <w:sz w:val="20"/>
+          <w:szCs w:val="20"/>
+        </w:rPr>
+        <w:t xml:space="preserve"> </w:t>
+      </w:r>
+    </w:p>
+    <w:p>
+      <w:pPr>
+        <w:rPr>
+          <w:rFonts w:ascii="Microsoft JhengHei" w:eastAsia="Microsoft JhengHei" w:hAnsi="Microsoft JhengHei" w:cs="Microsoft JhengHei"/>
+          <w:i/>
+          <w:color w:val="0000FF"/>
+          <w:sz w:val="20"/>
+          <w:szCs w:val="20"/>
+        </w:rPr>
+      </w:pPr>
+      <w:r>
+        <w:rPr>
+          <w:rFonts w:ascii="Microsoft JhengHei" w:eastAsia="Microsoft JhengHei" w:hAnsi="Microsoft JhengHei" w:cs="Microsoft JhengHei"/>
+          <w:i/>
+          <w:color w:val="0000FF"/>
+          <w:sz w:val="20"/>
+          <w:szCs w:val="20"/>
+        </w:rPr>
         <w:lastRenderedPageBreak/>
-        <w:t>4.3 Needs and Features</w:t>
-      </w:r>
-    </w:p>
-    <w:p>
-      <w:pPr>
-        <w:rPr>
-          <w:rFonts w:ascii="Microsoft JhengHei" w:eastAsia="Microsoft JhengHei" w:hAnsi="Microsoft JhengHei" w:cs="Microsoft JhengHei"/>
-          <w:b/>
-          <w:sz w:val="20"/>
-          <w:szCs w:val="20"/>
-        </w:rPr>
-      </w:pPr>
-      <w:r>
-        <w:rPr>
-          <w:rFonts w:ascii="Microsoft JhengHei" w:eastAsia="Microsoft JhengHei" w:hAnsi="Microsoft JhengHei" w:cs="Microsoft JhengHei"/>
-          <w:b/>
-          <w:sz w:val="20"/>
-          <w:szCs w:val="20"/>
-        </w:rPr>
-        <w:t xml:space="preserve"> </w:t>
-      </w:r>
-    </w:p>
-    <w:p>
-      <w:pPr>
-        <w:rPr>
-          <w:rFonts w:ascii="Microsoft JhengHei" w:eastAsia="Microsoft JhengHei" w:hAnsi="Microsoft JhengHei" w:cs="Microsoft JhengHei"/>
-          <w:i/>
-          <w:color w:val="0000FF"/>
-          <w:sz w:val="20"/>
-          <w:szCs w:val="20"/>
-        </w:rPr>
-      </w:pPr>
-      <w:r>
-        <w:rPr>
-          <w:rFonts w:ascii="Microsoft JhengHei" w:eastAsia="Microsoft JhengHei" w:hAnsi="Microsoft JhengHei" w:cs="Microsoft JhengHei"/>
-          <w:i/>
-          <w:color w:val="0000FF"/>
-          <w:sz w:val="20"/>
-          <w:szCs w:val="20"/>
-        </w:rPr>
-        <w:t>[Avoid design. Keep feature descriptions at a general level. Focus on capabilities needed and why (not</w:t>
-      </w:r>
-    </w:p>
-    <w:p>
-      <w:pPr>
-        <w:rPr>
-          <w:rFonts w:ascii="Microsoft JhengHei" w:eastAsia="Microsoft JhengHei" w:hAnsi="Microsoft JhengHei" w:cs="Microsoft JhengHei"/>
-          <w:i/>
-          <w:color w:val="0000FF"/>
-          <w:sz w:val="20"/>
-          <w:szCs w:val="20"/>
-        </w:rPr>
-      </w:pPr>
-      <w:r>
-        <w:rPr>
-          <w:rFonts w:ascii="Microsoft JhengHei" w:eastAsia="Microsoft JhengHei" w:hAnsi="Microsoft JhengHei" w:cs="Microsoft JhengHei"/>
-          <w:i/>
-          <w:color w:val="0000FF"/>
-          <w:sz w:val="20"/>
-          <w:szCs w:val="20"/>
-        </w:rPr>
-        <w:t>how) they should be implemented.]</w:t>
-      </w:r>
-    </w:p>
-    <w:p>
-      <w:pPr>
-        <w:rPr>
-          <w:rFonts w:ascii="Microsoft JhengHei" w:eastAsia="Microsoft JhengHei" w:hAnsi="Microsoft JhengHei" w:cs="Microsoft JhengHei"/>
-          <w:i/>
-          <w:color w:val="0000FF"/>
-          <w:sz w:val="20"/>
-          <w:szCs w:val="20"/>
-        </w:rPr>
-      </w:pPr>
-      <w:r>
-        <w:rPr>
-          <w:rFonts w:ascii="Microsoft JhengHei" w:eastAsia="Microsoft JhengHei" w:hAnsi="Microsoft JhengHei" w:cs="Microsoft JhengHei"/>
-          <w:i/>
-          <w:color w:val="0000FF"/>
-          <w:sz w:val="20"/>
-          <w:szCs w:val="20"/>
-        </w:rPr>
-        <w:t xml:space="preserve"> </w:t>
-      </w:r>
-    </w:p>
-    <w:p>
-      <w:pPr>
-        <w:rPr>
-          <w:rFonts w:ascii="Microsoft JhengHei" w:eastAsia="Microsoft JhengHei" w:hAnsi="Microsoft JhengHei" w:cs="Microsoft JhengHei"/>
-          <w:i/>
-          <w:color w:val="0000FF"/>
-          <w:sz w:val="20"/>
-          <w:szCs w:val="20"/>
-        </w:rPr>
-      </w:pPr>
-      <w:r>
-        <w:rPr>
-          <w:rFonts w:ascii="Microsoft JhengHei" w:eastAsia="Microsoft JhengHei" w:hAnsi="Microsoft JhengHei" w:cs="Microsoft JhengHei"/>
-          <w:i/>
-          <w:color w:val="0000FF"/>
-          <w:sz w:val="20"/>
-          <w:szCs w:val="20"/>
-        </w:rPr>
         <w:t xml:space="preserve"> </w:t>
       </w:r>
     </w:p>

</xml_diff>

<commit_message>
added powerpoint presentation, vopc diagram and new collaboration diagram
</commit_message>
<xml_diff>
--- a/Vision Document for AeroTrans.docx
+++ b/Vision Document for AeroTrans.docx
@@ -1,6 +1,6 @@
 
 <file path=word/document.xml><?xml version="1.0" encoding="utf-8"?>
-<w:document xmlns:wpc="http://schemas.microsoft.com/office/word/2010/wordprocessingCanvas" xmlns:cx="http://schemas.microsoft.com/office/drawing/2014/chartex" xmlns:cx1="http://schemas.microsoft.com/office/drawing/2015/9/8/chartex" xmlns:cx2="http://schemas.microsoft.com/office/drawing/2015/10/21/chartex" xmlns:cx3="http://schemas.microsoft.com/office/drawing/2016/5/9/chartex" xmlns:cx4="http://schemas.microsoft.com/office/drawing/2016/5/10/chartex" xmlns:cx5="http://schemas.microsoft.com/office/drawing/2016/5/11/chartex" xmlns:cx6="http://schemas.microsoft.com/office/drawing/2016/5/12/chartex" xmlns:cx7="http://schemas.microsoft.com/office/drawing/2016/5/13/chartex" xmlns:cx8="http://schemas.microsoft.com/office/drawing/2016/5/14/chartex" xmlns:mc="http://schemas.openxmlformats.org/markup-compatibility/2006" xmlns:aink="http://schemas.microsoft.com/office/drawing/2016/ink" xmlns:am3d="http://schemas.microsoft.com/office/drawing/2017/model3d" xmlns:o="urn:schemas-microsoft-com:office:office" xmlns:r="http://schemas.openxmlformats.org/officeDocument/2006/relationships" xmlns:m="http://schemas.openxmlformats.org/officeDocument/2006/math" xmlns:v="urn:schemas-microsoft-com:vml" xmlns:wp14="http://schemas.microsoft.com/office/word/2010/wordprocessingDrawing" xmlns:wp="http://schemas.openxmlformats.org/drawingml/2006/wordprocessingDrawing" xmlns:w10="urn:schemas-microsoft-com:office:word" xmlns:w="http://schemas.openxmlformats.org/wordprocessingml/2006/main" xmlns:w14="http://schemas.microsoft.com/office/word/2010/wordml" xmlns:w15="http://schemas.microsoft.com/office/word/2012/wordml" xmlns:w16cid="http://schemas.microsoft.com/office/word/2016/wordml/cid" xmlns:w16se="http://schemas.microsoft.com/office/word/2015/wordml/symex" xmlns:wpg="http://schemas.microsoft.com/office/word/2010/wordprocessingGroup" xmlns:wpi="http://schemas.microsoft.com/office/word/2010/wordprocessingInk" xmlns:wne="http://schemas.microsoft.com/office/word/2006/wordml" xmlns:wps="http://schemas.microsoft.com/office/word/2010/wordprocessingShape" mc:Ignorable="w14 w15 w16se w16cid wp14">
+<w:document xmlns:wpc="http://schemas.microsoft.com/office/word/2010/wordprocessingCanvas" xmlns:mc="http://schemas.openxmlformats.org/markup-compatibility/2006" xmlns:o="urn:schemas-microsoft-com:office:office" xmlns:r="http://schemas.openxmlformats.org/officeDocument/2006/relationships" xmlns:m="http://schemas.openxmlformats.org/officeDocument/2006/math" xmlns:v="urn:schemas-microsoft-com:vml" xmlns:wp14="http://schemas.microsoft.com/office/word/2010/wordprocessingDrawing" xmlns:wp="http://schemas.openxmlformats.org/drawingml/2006/wordprocessingDrawing" xmlns:w10="urn:schemas-microsoft-com:office:word" xmlns:w="http://schemas.openxmlformats.org/wordprocessingml/2006/main" xmlns:w14="http://schemas.microsoft.com/office/word/2010/wordml" xmlns:w15="http://schemas.microsoft.com/office/word/2012/wordml" xmlns:wpg="http://schemas.microsoft.com/office/word/2010/wordprocessingGroup" xmlns:wpi="http://schemas.microsoft.com/office/word/2010/wordprocessingInk" xmlns:wne="http://schemas.microsoft.com/office/word/2006/wordml" xmlns:wps="http://schemas.microsoft.com/office/word/2010/wordprocessingShape" mc:Ignorable="w14 w15 wp14">
   <w:body>
     <w:p>
       <w:pPr>
@@ -19,36 +19,25 @@
           <w:sz w:val="36"/>
           <w:szCs w:val="36"/>
         </w:rPr>
-        <w:t xml:space="preserve"> Vision Document for </w:t>
-      </w:r>
-      <w:proofErr w:type="spellStart"/>
-      <w:r>
+        <w:t xml:space="preserve"> Vision Document for AeroTrans</w:t>
+      </w:r>
+    </w:p>
+    <w:p>
+      <w:pPr>
         <w:rPr>
           <w:rFonts w:ascii="Microsoft JhengHei" w:eastAsia="Microsoft JhengHei" w:hAnsi="Microsoft JhengHei" w:cs="Microsoft JhengHei"/>
           <w:b/>
           <w:sz w:val="36"/>
           <w:szCs w:val="36"/>
         </w:rPr>
-        <w:t>AeroTrans</w:t>
-      </w:r>
-      <w:proofErr w:type="spellEnd"/>
-    </w:p>
-    <w:p>
-      <w:pPr>
+      </w:pPr>
+      <w:r>
         <w:rPr>
           <w:rFonts w:ascii="Microsoft JhengHei" w:eastAsia="Microsoft JhengHei" w:hAnsi="Microsoft JhengHei" w:cs="Microsoft JhengHei"/>
           <w:b/>
           <w:sz w:val="36"/>
           <w:szCs w:val="36"/>
         </w:rPr>
-      </w:pPr>
-      <w:r>
-        <w:rPr>
-          <w:rFonts w:ascii="Microsoft JhengHei" w:eastAsia="Microsoft JhengHei" w:hAnsi="Microsoft JhengHei" w:cs="Microsoft JhengHei"/>
-          <w:b/>
-          <w:sz w:val="36"/>
-          <w:szCs w:val="36"/>
-        </w:rPr>
         <w:t xml:space="preserve"> </w:t>
       </w:r>
     </w:p>
@@ -79,68 +68,58 @@
           <w:szCs w:val="24"/>
         </w:rPr>
       </w:pPr>
-      <w:proofErr w:type="spellStart"/>
       <w:r>
         <w:rPr>
           <w:rFonts w:ascii="Microsoft JhengHei" w:eastAsia="Microsoft JhengHei" w:hAnsi="Microsoft JhengHei" w:cs="Microsoft JhengHei"/>
           <w:sz w:val="24"/>
           <w:szCs w:val="24"/>
         </w:rPr>
-        <w:t>Chibuisi</w:t>
-      </w:r>
-      <w:proofErr w:type="spellEnd"/>
+        <w:t>Chibuisi Kelvin Amiaka</w:t>
+      </w:r>
       <w:r>
         <w:rPr>
           <w:rFonts w:ascii="Microsoft JhengHei" w:eastAsia="Microsoft JhengHei" w:hAnsi="Microsoft JhengHei" w:cs="Microsoft JhengHei"/>
           <w:sz w:val="24"/>
           <w:szCs w:val="24"/>
         </w:rPr>
-        <w:t xml:space="preserve"> Kelvin </w:t>
-      </w:r>
-      <w:proofErr w:type="spellStart"/>
-      <w:r>
+        <w:t>-610105</w:t>
+      </w:r>
+      <w:bookmarkStart w:id="0" w:name="_GoBack"/>
+      <w:bookmarkEnd w:id="0"/>
+    </w:p>
+    <w:p>
+      <w:pPr>
         <w:rPr>
           <w:rFonts w:ascii="Microsoft JhengHei" w:eastAsia="Microsoft JhengHei" w:hAnsi="Microsoft JhengHei" w:cs="Microsoft JhengHei"/>
           <w:sz w:val="24"/>
           <w:szCs w:val="24"/>
         </w:rPr>
-        <w:t>Amiaka</w:t>
-      </w:r>
-      <w:proofErr w:type="spellEnd"/>
-    </w:p>
-    <w:p>
-      <w:pPr>
+      </w:pPr>
+      <w:r>
         <w:rPr>
           <w:rFonts w:ascii="Microsoft JhengHei" w:eastAsia="Microsoft JhengHei" w:hAnsi="Microsoft JhengHei" w:cs="Microsoft JhengHei"/>
           <w:sz w:val="24"/>
           <w:szCs w:val="24"/>
         </w:rPr>
-      </w:pPr>
-      <w:r>
-        <w:rPr>
-          <w:rFonts w:ascii="Microsoft JhengHei" w:eastAsia="Microsoft JhengHei" w:hAnsi="Microsoft JhengHei" w:cs="Microsoft JhengHei"/>
+        <w:t>Ali Mohammad Ahmadi-610105</w:t>
+      </w:r>
+    </w:p>
+    <w:p>
+      <w:pPr>
+        <w:rPr>
+          <w:rFonts w:ascii="Microsoft JhengHei" w:eastAsia="Microsoft JhengHei" w:hAnsi="Microsoft JhengHei" w:cs="Microsoft JhengHei"/>
+          <w:b/>
           <w:sz w:val="24"/>
           <w:szCs w:val="24"/>
         </w:rPr>
-        <w:t>Ali Mohammad Ahmadi-610105</w:t>
-      </w:r>
-    </w:p>
-    <w:p>
-      <w:pPr>
+      </w:pPr>
+      <w:r>
         <w:rPr>
           <w:rFonts w:ascii="Microsoft JhengHei" w:eastAsia="Microsoft JhengHei" w:hAnsi="Microsoft JhengHei" w:cs="Microsoft JhengHei"/>
           <w:b/>
           <w:sz w:val="24"/>
           <w:szCs w:val="24"/>
         </w:rPr>
-      </w:pPr>
-      <w:r>
-        <w:rPr>
-          <w:rFonts w:ascii="Microsoft JhengHei" w:eastAsia="Microsoft JhengHei" w:hAnsi="Microsoft JhengHei" w:cs="Microsoft JhengHei"/>
-          <w:b/>
-          <w:sz w:val="24"/>
-          <w:szCs w:val="24"/>
-        </w:rPr>
         <w:t xml:space="preserve"> </w:t>
       </w:r>
     </w:p>
@@ -251,7 +230,7 @@
           <w:sz w:val="28"/>
           <w:szCs w:val="28"/>
         </w:rPr>
-        <w:t xml:space="preserve">ut as the customers keeps growing and managing flights </w:t>
+        <w:t xml:space="preserve">ut as the customers keep growing and managing flights </w:t>
       </w:r>
       <w:r>
         <w:rPr>
@@ -944,8 +923,6 @@
         </w:rPr>
         <w:t>A flight also has a list of passengers(customers) which is booked a ticked for that flight.</w:t>
       </w:r>
-      <w:bookmarkStart w:id="0" w:name="_GoBack"/>
-      <w:bookmarkEnd w:id="0"/>
     </w:p>
     <w:p>
       <w:pPr>
@@ -2812,27 +2789,7 @@
                 <w:sz w:val="20"/>
                 <w:szCs w:val="20"/>
               </w:rPr>
-              <w:t xml:space="preserve">Testers uses </w:t>
-            </w:r>
-            <w:proofErr w:type="spellStart"/>
-            <w:r>
-              <w:rPr>
-                <w:rFonts w:ascii="Microsoft JhengHei" w:eastAsia="Microsoft JhengHei" w:hAnsi="Microsoft JhengHei" w:cs="Microsoft JhengHei"/>
-                <w:b/>
-                <w:sz w:val="20"/>
-                <w:szCs w:val="20"/>
-              </w:rPr>
-              <w:t>jUnit</w:t>
-            </w:r>
-            <w:proofErr w:type="spellEnd"/>
-            <w:r>
-              <w:rPr>
-                <w:rFonts w:ascii="Microsoft JhengHei" w:eastAsia="Microsoft JhengHei" w:hAnsi="Microsoft JhengHei" w:cs="Microsoft JhengHei"/>
-                <w:b/>
-                <w:sz w:val="20"/>
-                <w:szCs w:val="20"/>
-              </w:rPr>
-              <w:t xml:space="preserve"> tools to test system or integration test</w:t>
+              <w:t>Testers uses jUnit tools to test system or integration test</w:t>
             </w:r>
           </w:p>
         </w:tc>
@@ -4012,7 +3969,7 @@
 </file>
 
 <file path=word/styles.xml><?xml version="1.0" encoding="utf-8"?>
-<w:styles xmlns:mc="http://schemas.openxmlformats.org/markup-compatibility/2006" xmlns:r="http://schemas.openxmlformats.org/officeDocument/2006/relationships" xmlns:w="http://schemas.openxmlformats.org/wordprocessingml/2006/main" xmlns:w14="http://schemas.microsoft.com/office/word/2010/wordml" xmlns:w15="http://schemas.microsoft.com/office/word/2012/wordml" xmlns:w16cid="http://schemas.microsoft.com/office/word/2016/wordml/cid" xmlns:w16se="http://schemas.microsoft.com/office/word/2015/wordml/symex" mc:Ignorable="w14 w15 w16se w16cid">
+<w:styles xmlns:mc="http://schemas.openxmlformats.org/markup-compatibility/2006" xmlns:r="http://schemas.openxmlformats.org/officeDocument/2006/relationships" xmlns:w="http://schemas.openxmlformats.org/wordprocessingml/2006/main" xmlns:w14="http://schemas.microsoft.com/office/word/2010/wordml" xmlns:w15="http://schemas.microsoft.com/office/word/2012/wordml" mc:Ignorable="w14 w15">
   <w:docDefaults>
     <w:rPrDefault>
       <w:rPr>
@@ -4028,7 +3985,7 @@
       </w:pPr>
     </w:pPrDefault>
   </w:docDefaults>
-  <w:latentStyles w:defLockedState="0" w:defUIPriority="99" w:defSemiHidden="0" w:defUnhideWhenUsed="0" w:defQFormat="0" w:count="375">
+  <w:latentStyles w:defLockedState="0" w:defUIPriority="99" w:defSemiHidden="0" w:defUnhideWhenUsed="0" w:defQFormat="0" w:count="371">
     <w:lsdException w:name="Normal" w:uiPriority="0" w:qFormat="1"/>
     <w:lsdException w:name="heading 1" w:uiPriority="9" w:qFormat="1"/>
     <w:lsdException w:name="heading 2" w:semiHidden="1" w:uiPriority="9" w:unhideWhenUsed="1" w:qFormat="1"/>
@@ -4400,10 +4357,6 @@
     <w:lsdException w:name="List Table 5 Dark Accent 6" w:uiPriority="50"/>
     <w:lsdException w:name="List Table 6 Colorful Accent 6" w:uiPriority="51"/>
     <w:lsdException w:name="List Table 7 Colorful Accent 6" w:uiPriority="52"/>
-    <w:lsdException w:name="Mention" w:semiHidden="1" w:unhideWhenUsed="1"/>
-    <w:lsdException w:name="Smart Hyperlink" w:semiHidden="1" w:unhideWhenUsed="1"/>
-    <w:lsdException w:name="Hashtag" w:semiHidden="1" w:unhideWhenUsed="1"/>
-    <w:lsdException w:name="Unresolved Mention" w:semiHidden="1" w:unhideWhenUsed="1"/>
   </w:latentStyles>
   <w:style w:type="paragraph" w:default="1" w:styleId="Normal">
     <w:name w:val="Normal"/>

</xml_diff>